<commit_message>
Session 5 worked on
</commit_message>
<xml_diff>
--- a/DND Club Campeign 1/Session 5.docx
+++ b/DND Club Campeign 1/Session 5.docx
@@ -65,34 +65,40 @@
         <w:pStyle w:val="Heading2"/>
       </w:pPr>
       <w:r>
-        <w:t>An Unforeseen River</w:t>
-      </w:r>
-    </w:p>
-    <w:p>
-      <w:r>
-        <w:t xml:space="preserve">Part of the road is washed out by a flowing river that is not on the map. The river is swift. The party can try to cross. Exploration will find that the water is spewing out of a hole in the ground. There is a long tunnel full of water. At the end of it is a kind of underground lake. </w:t>
-      </w:r>
-      <w:r>
-        <w:t xml:space="preserve">In the lake is a great marble amphibious city filled with froglike </w:t>
+        <w:t>Permanent Storm</w:t>
+      </w:r>
+    </w:p>
+    <w:p>
+      <w:r>
+        <w:t xml:space="preserve">Dark clouds build over the road south of </w:t>
       </w:r>
       <w:proofErr w:type="spellStart"/>
       <w:r>
-        <w:t>abhumans</w:t>
+        <w:t>Nulvac</w:t>
       </w:r>
       <w:proofErr w:type="spellEnd"/>
       <w:r>
-        <w:t xml:space="preserve">. </w:t>
-      </w:r>
-    </w:p>
-    <w:p>
-      <w:pPr>
-        <w:pStyle w:val="Heading3"/>
-      </w:pPr>
-      <w:r>
-        <w:t>Marble City</w:t>
-      </w:r>
-      <w:bookmarkStart w:id="0" w:name="_GoBack"/>
-      <w:bookmarkEnd w:id="0"/>
+        <w:t xml:space="preserve">. Issues can arise from that. In one place the road is flooding and must be forded. </w:t>
+      </w:r>
+    </w:p>
+    <w:p/>
+    <w:p>
+      <w:r>
+        <w:t>A Nano is using a storm generator that looks like a large balloon to feed power into a large pink crystal.</w:t>
+      </w:r>
+    </w:p>
+    <w:p>
+      <w:pPr>
+        <w:rPr>
+          <w:i/>
+        </w:rPr>
+      </w:pPr>
+      <w:r>
+        <w:rPr>
+          <w:i/>
+        </w:rPr>
+        <w:t xml:space="preserve">This crystal can be used to power the castle later if the party chooses to do so. </w:t>
+      </w:r>
     </w:p>
     <w:p>
       <w:pPr>
@@ -352,7 +358,16 @@
       </w:r>
       <w:proofErr w:type="spellEnd"/>
     </w:p>
-    <w:p/>
+    <w:p>
+      <w:r>
+        <w:t xml:space="preserve">A town in the woods created by </w:t>
+      </w:r>
+      <w:proofErr w:type="spellStart"/>
+      <w:r>
+        <w:t>Culova</w:t>
+      </w:r>
+      <w:proofErr w:type="spellEnd"/>
+    </w:p>
     <w:p>
       <w:pPr>
         <w:pStyle w:val="Heading1"/>
@@ -361,7 +376,169 @@
         <w:t>Back in Town</w:t>
       </w:r>
     </w:p>
-    <w:p/>
+    <w:p>
+      <w:pPr>
+        <w:pStyle w:val="Heading3"/>
+      </w:pPr>
+      <w:r>
+        <w:t>Rumors</w:t>
+      </w:r>
+    </w:p>
+    <w:p>
+      <w:pPr>
+        <w:pStyle w:val="ListParagraph"/>
+        <w:numPr>
+          <w:ilvl w:val="0"/>
+          <w:numId w:val="11"/>
+        </w:numPr>
+      </w:pPr>
+      <w:r>
+        <w:t>Ghosts at Specter’s Peak</w:t>
+      </w:r>
+    </w:p>
+    <w:p>
+      <w:pPr>
+        <w:pStyle w:val="ListParagraph"/>
+        <w:numPr>
+          <w:ilvl w:val="0"/>
+          <w:numId w:val="11"/>
+        </w:numPr>
+      </w:pPr>
+      <w:r>
+        <w:t>Great metal face at sleeping giant</w:t>
+      </w:r>
+    </w:p>
+    <w:p>
+      <w:pPr>
+        <w:pStyle w:val="ListParagraph"/>
+        <w:numPr>
+          <w:ilvl w:val="0"/>
+          <w:numId w:val="11"/>
+        </w:numPr>
+      </w:pPr>
+      <w:r>
+        <w:t>Permanent storm on the road south</w:t>
+      </w:r>
+    </w:p>
+    <w:p>
+      <w:pPr>
+        <w:pStyle w:val="ListParagraph"/>
+        <w:numPr>
+          <w:ilvl w:val="0"/>
+          <w:numId w:val="11"/>
+        </w:numPr>
+      </w:pPr>
+      <w:r>
+        <w:t>Arsonist in Woodhaven</w:t>
+      </w:r>
+    </w:p>
+    <w:p>
+      <w:pPr>
+        <w:pStyle w:val="Heading1"/>
+      </w:pPr>
+      <w:r>
+        <w:t>Crafting</w:t>
+      </w:r>
+    </w:p>
+    <w:p>
+      <w:pPr>
+        <w:pStyle w:val="Heading2"/>
+      </w:pPr>
+      <w:r>
+        <w:t>Lightning Staff</w:t>
+      </w:r>
+    </w:p>
+    <w:p>
+      <w:pPr>
+        <w:pStyle w:val="ListParagraph"/>
+        <w:numPr>
+          <w:ilvl w:val="0"/>
+          <w:numId w:val="12"/>
+        </w:numPr>
+      </w:pPr>
+      <w:r>
+        <w:t>Pink Charge Crystal</w:t>
+      </w:r>
+    </w:p>
+    <w:p>
+      <w:pPr>
+        <w:pStyle w:val="ListParagraph"/>
+        <w:numPr>
+          <w:ilvl w:val="0"/>
+          <w:numId w:val="12"/>
+        </w:numPr>
+      </w:pPr>
+      <w:r>
+        <w:t>20 shins</w:t>
+      </w:r>
+    </w:p>
+    <w:p>
+      <w:pPr>
+        <w:pStyle w:val="ListParagraph"/>
+        <w:numPr>
+          <w:ilvl w:val="0"/>
+          <w:numId w:val="12"/>
+        </w:numPr>
+      </w:pPr>
+      <w:r>
+        <w:t>3</w:t>
+      </w:r>
+      <w:r>
+        <w:t xml:space="preserve"> XP</w:t>
+      </w:r>
+    </w:p>
+    <w:p>
+      <w:pPr>
+        <w:pStyle w:val="ListParagraph"/>
+        <w:numPr>
+          <w:ilvl w:val="0"/>
+          <w:numId w:val="12"/>
+        </w:numPr>
+      </w:pPr>
+      <w:r>
+        <w:t>A conductive rod of some kind</w:t>
+      </w:r>
+    </w:p>
+    <w:p>
+      <w:pPr>
+        <w:pStyle w:val="ListParagraph"/>
+        <w:numPr>
+          <w:ilvl w:val="0"/>
+          <w:numId w:val="12"/>
+        </w:numPr>
+      </w:pPr>
+      <w:r>
+        <w:t>An ark capacitor</w:t>
+      </w:r>
+    </w:p>
+    <w:p>
+      <w:pPr>
+        <w:rPr>
+          <w:i/>
+        </w:rPr>
+      </w:pPr>
+      <w:r>
+        <w:rPr>
+          <w:i/>
+        </w:rPr>
+        <w:t>Range: Short</w:t>
+      </w:r>
+    </w:p>
+    <w:p>
+      <w:pPr>
+        <w:rPr>
+          <w:i/>
+        </w:rPr>
+      </w:pPr>
+      <w:r>
+        <w:rPr>
+          <w:i/>
+        </w:rPr>
+        <w:t>Damage: 4 (electric)</w:t>
+      </w:r>
+      <w:bookmarkStart w:id="0" w:name="_GoBack"/>
+      <w:bookmarkEnd w:id="0"/>
+    </w:p>
     <w:sectPr>
       <w:pgSz w:w="12240" w:h="15840"/>
       <w:pgMar w:top="1440" w:right="1440" w:bottom="1440" w:left="1440" w:header="720" w:footer="720" w:gutter="0"/>
@@ -488,6 +665,119 @@
     </w:lvl>
   </w:abstractNum>
   <w:abstractNum w:abstractNumId="1" w15:restartNumberingAfterBreak="0">
+    <w:nsid w:val="0AE76344"/>
+    <w:multiLevelType w:val="hybridMultilevel"/>
+    <w:tmpl w:val="CBD2E1C4"/>
+    <w:lvl w:ilvl="0" w:tplc="04090001">
+      <w:start w:val="1"/>
+      <w:numFmt w:val="bullet"/>
+      <w:lvlText w:val=""/>
+      <w:lvlJc w:val="left"/>
+      <w:pPr>
+        <w:ind w:left="720" w:hanging="360"/>
+      </w:pPr>
+      <w:rPr>
+        <w:rFonts w:ascii="Symbol" w:hAnsi="Symbol" w:hint="default"/>
+      </w:rPr>
+    </w:lvl>
+    <w:lvl w:ilvl="1" w:tplc="04090003" w:tentative="1">
+      <w:start w:val="1"/>
+      <w:numFmt w:val="bullet"/>
+      <w:lvlText w:val="o"/>
+      <w:lvlJc w:val="left"/>
+      <w:pPr>
+        <w:ind w:left="1440" w:hanging="360"/>
+      </w:pPr>
+      <w:rPr>
+        <w:rFonts w:ascii="Courier New" w:hAnsi="Courier New" w:cs="Courier New" w:hint="default"/>
+      </w:rPr>
+    </w:lvl>
+    <w:lvl w:ilvl="2" w:tplc="04090005" w:tentative="1">
+      <w:start w:val="1"/>
+      <w:numFmt w:val="bullet"/>
+      <w:lvlText w:val=""/>
+      <w:lvlJc w:val="left"/>
+      <w:pPr>
+        <w:ind w:left="2160" w:hanging="360"/>
+      </w:pPr>
+      <w:rPr>
+        <w:rFonts w:ascii="Wingdings" w:hAnsi="Wingdings" w:hint="default"/>
+      </w:rPr>
+    </w:lvl>
+    <w:lvl w:ilvl="3" w:tplc="04090001" w:tentative="1">
+      <w:start w:val="1"/>
+      <w:numFmt w:val="bullet"/>
+      <w:lvlText w:val=""/>
+      <w:lvlJc w:val="left"/>
+      <w:pPr>
+        <w:ind w:left="2880" w:hanging="360"/>
+      </w:pPr>
+      <w:rPr>
+        <w:rFonts w:ascii="Symbol" w:hAnsi="Symbol" w:hint="default"/>
+      </w:rPr>
+    </w:lvl>
+    <w:lvl w:ilvl="4" w:tplc="04090003" w:tentative="1">
+      <w:start w:val="1"/>
+      <w:numFmt w:val="bullet"/>
+      <w:lvlText w:val="o"/>
+      <w:lvlJc w:val="left"/>
+      <w:pPr>
+        <w:ind w:left="3600" w:hanging="360"/>
+      </w:pPr>
+      <w:rPr>
+        <w:rFonts w:ascii="Courier New" w:hAnsi="Courier New" w:cs="Courier New" w:hint="default"/>
+      </w:rPr>
+    </w:lvl>
+    <w:lvl w:ilvl="5" w:tplc="04090005" w:tentative="1">
+      <w:start w:val="1"/>
+      <w:numFmt w:val="bullet"/>
+      <w:lvlText w:val=""/>
+      <w:lvlJc w:val="left"/>
+      <w:pPr>
+        <w:ind w:left="4320" w:hanging="360"/>
+      </w:pPr>
+      <w:rPr>
+        <w:rFonts w:ascii="Wingdings" w:hAnsi="Wingdings" w:hint="default"/>
+      </w:rPr>
+    </w:lvl>
+    <w:lvl w:ilvl="6" w:tplc="04090001" w:tentative="1">
+      <w:start w:val="1"/>
+      <w:numFmt w:val="bullet"/>
+      <w:lvlText w:val=""/>
+      <w:lvlJc w:val="left"/>
+      <w:pPr>
+        <w:ind w:left="5040" w:hanging="360"/>
+      </w:pPr>
+      <w:rPr>
+        <w:rFonts w:ascii="Symbol" w:hAnsi="Symbol" w:hint="default"/>
+      </w:rPr>
+    </w:lvl>
+    <w:lvl w:ilvl="7" w:tplc="04090003" w:tentative="1">
+      <w:start w:val="1"/>
+      <w:numFmt w:val="bullet"/>
+      <w:lvlText w:val="o"/>
+      <w:lvlJc w:val="left"/>
+      <w:pPr>
+        <w:ind w:left="5760" w:hanging="360"/>
+      </w:pPr>
+      <w:rPr>
+        <w:rFonts w:ascii="Courier New" w:hAnsi="Courier New" w:cs="Courier New" w:hint="default"/>
+      </w:rPr>
+    </w:lvl>
+    <w:lvl w:ilvl="8" w:tplc="04090005" w:tentative="1">
+      <w:start w:val="1"/>
+      <w:numFmt w:val="bullet"/>
+      <w:lvlText w:val=""/>
+      <w:lvlJc w:val="left"/>
+      <w:pPr>
+        <w:ind w:left="6480" w:hanging="360"/>
+      </w:pPr>
+      <w:rPr>
+        <w:rFonts w:ascii="Wingdings" w:hAnsi="Wingdings" w:hint="default"/>
+      </w:rPr>
+    </w:lvl>
+  </w:abstractNum>
+  <w:abstractNum w:abstractNumId="2" w15:restartNumberingAfterBreak="0">
     <w:nsid w:val="1F1653CE"/>
     <w:multiLevelType w:val="hybridMultilevel"/>
     <w:tmpl w:val="DC006B3E"/>
@@ -600,7 +890,7 @@
       </w:rPr>
     </w:lvl>
   </w:abstractNum>
-  <w:abstractNum w:abstractNumId="2" w15:restartNumberingAfterBreak="0">
+  <w:abstractNum w:abstractNumId="3" w15:restartNumberingAfterBreak="0">
     <w:nsid w:val="21061885"/>
     <w:multiLevelType w:val="hybridMultilevel"/>
     <w:tmpl w:val="D276A3D6"/>
@@ -713,7 +1003,7 @@
       </w:rPr>
     </w:lvl>
   </w:abstractNum>
-  <w:abstractNum w:abstractNumId="3" w15:restartNumberingAfterBreak="0">
+  <w:abstractNum w:abstractNumId="4" w15:restartNumberingAfterBreak="0">
     <w:nsid w:val="37C24682"/>
     <w:multiLevelType w:val="hybridMultilevel"/>
     <w:tmpl w:val="4864B3A0"/>
@@ -826,7 +1116,7 @@
       </w:rPr>
     </w:lvl>
   </w:abstractNum>
-  <w:abstractNum w:abstractNumId="4" w15:restartNumberingAfterBreak="0">
+  <w:abstractNum w:abstractNumId="5" w15:restartNumberingAfterBreak="0">
     <w:nsid w:val="4ADE7AD3"/>
     <w:multiLevelType w:val="hybridMultilevel"/>
     <w:tmpl w:val="83FCC77A"/>
@@ -939,7 +1229,120 @@
       </w:rPr>
     </w:lvl>
   </w:abstractNum>
-  <w:abstractNum w:abstractNumId="5" w15:restartNumberingAfterBreak="0">
+  <w:abstractNum w:abstractNumId="6" w15:restartNumberingAfterBreak="0">
+    <w:nsid w:val="527808A2"/>
+    <w:multiLevelType w:val="hybridMultilevel"/>
+    <w:tmpl w:val="C258571E"/>
+    <w:lvl w:ilvl="0" w:tplc="04090001">
+      <w:start w:val="1"/>
+      <w:numFmt w:val="bullet"/>
+      <w:lvlText w:val=""/>
+      <w:lvlJc w:val="left"/>
+      <w:pPr>
+        <w:ind w:left="720" w:hanging="360"/>
+      </w:pPr>
+      <w:rPr>
+        <w:rFonts w:ascii="Symbol" w:hAnsi="Symbol" w:hint="default"/>
+      </w:rPr>
+    </w:lvl>
+    <w:lvl w:ilvl="1" w:tplc="04090003" w:tentative="1">
+      <w:start w:val="1"/>
+      <w:numFmt w:val="bullet"/>
+      <w:lvlText w:val="o"/>
+      <w:lvlJc w:val="left"/>
+      <w:pPr>
+        <w:ind w:left="1440" w:hanging="360"/>
+      </w:pPr>
+      <w:rPr>
+        <w:rFonts w:ascii="Courier New" w:hAnsi="Courier New" w:cs="Courier New" w:hint="default"/>
+      </w:rPr>
+    </w:lvl>
+    <w:lvl w:ilvl="2" w:tplc="04090005" w:tentative="1">
+      <w:start w:val="1"/>
+      <w:numFmt w:val="bullet"/>
+      <w:lvlText w:val=""/>
+      <w:lvlJc w:val="left"/>
+      <w:pPr>
+        <w:ind w:left="2160" w:hanging="360"/>
+      </w:pPr>
+      <w:rPr>
+        <w:rFonts w:ascii="Wingdings" w:hAnsi="Wingdings" w:hint="default"/>
+      </w:rPr>
+    </w:lvl>
+    <w:lvl w:ilvl="3" w:tplc="04090001" w:tentative="1">
+      <w:start w:val="1"/>
+      <w:numFmt w:val="bullet"/>
+      <w:lvlText w:val=""/>
+      <w:lvlJc w:val="left"/>
+      <w:pPr>
+        <w:ind w:left="2880" w:hanging="360"/>
+      </w:pPr>
+      <w:rPr>
+        <w:rFonts w:ascii="Symbol" w:hAnsi="Symbol" w:hint="default"/>
+      </w:rPr>
+    </w:lvl>
+    <w:lvl w:ilvl="4" w:tplc="04090003" w:tentative="1">
+      <w:start w:val="1"/>
+      <w:numFmt w:val="bullet"/>
+      <w:lvlText w:val="o"/>
+      <w:lvlJc w:val="left"/>
+      <w:pPr>
+        <w:ind w:left="3600" w:hanging="360"/>
+      </w:pPr>
+      <w:rPr>
+        <w:rFonts w:ascii="Courier New" w:hAnsi="Courier New" w:cs="Courier New" w:hint="default"/>
+      </w:rPr>
+    </w:lvl>
+    <w:lvl w:ilvl="5" w:tplc="04090005" w:tentative="1">
+      <w:start w:val="1"/>
+      <w:numFmt w:val="bullet"/>
+      <w:lvlText w:val=""/>
+      <w:lvlJc w:val="left"/>
+      <w:pPr>
+        <w:ind w:left="4320" w:hanging="360"/>
+      </w:pPr>
+      <w:rPr>
+        <w:rFonts w:ascii="Wingdings" w:hAnsi="Wingdings" w:hint="default"/>
+      </w:rPr>
+    </w:lvl>
+    <w:lvl w:ilvl="6" w:tplc="04090001" w:tentative="1">
+      <w:start w:val="1"/>
+      <w:numFmt w:val="bullet"/>
+      <w:lvlText w:val=""/>
+      <w:lvlJc w:val="left"/>
+      <w:pPr>
+        <w:ind w:left="5040" w:hanging="360"/>
+      </w:pPr>
+      <w:rPr>
+        <w:rFonts w:ascii="Symbol" w:hAnsi="Symbol" w:hint="default"/>
+      </w:rPr>
+    </w:lvl>
+    <w:lvl w:ilvl="7" w:tplc="04090003" w:tentative="1">
+      <w:start w:val="1"/>
+      <w:numFmt w:val="bullet"/>
+      <w:lvlText w:val="o"/>
+      <w:lvlJc w:val="left"/>
+      <w:pPr>
+        <w:ind w:left="5760" w:hanging="360"/>
+      </w:pPr>
+      <w:rPr>
+        <w:rFonts w:ascii="Courier New" w:hAnsi="Courier New" w:cs="Courier New" w:hint="default"/>
+      </w:rPr>
+    </w:lvl>
+    <w:lvl w:ilvl="8" w:tplc="04090005" w:tentative="1">
+      <w:start w:val="1"/>
+      <w:numFmt w:val="bullet"/>
+      <w:lvlText w:val=""/>
+      <w:lvlJc w:val="left"/>
+      <w:pPr>
+        <w:ind w:left="6480" w:hanging="360"/>
+      </w:pPr>
+      <w:rPr>
+        <w:rFonts w:ascii="Wingdings" w:hAnsi="Wingdings" w:hint="default"/>
+      </w:rPr>
+    </w:lvl>
+  </w:abstractNum>
+  <w:abstractNum w:abstractNumId="7" w15:restartNumberingAfterBreak="0">
     <w:nsid w:val="5B657DE4"/>
     <w:multiLevelType w:val="hybridMultilevel"/>
     <w:tmpl w:val="D61215C8"/>
@@ -1052,7 +1455,7 @@
       </w:rPr>
     </w:lvl>
   </w:abstractNum>
-  <w:abstractNum w:abstractNumId="6" w15:restartNumberingAfterBreak="0">
+  <w:abstractNum w:abstractNumId="8" w15:restartNumberingAfterBreak="0">
     <w:nsid w:val="650C3F76"/>
     <w:multiLevelType w:val="hybridMultilevel"/>
     <w:tmpl w:val="80A25090"/>
@@ -1165,7 +1568,7 @@
       </w:rPr>
     </w:lvl>
   </w:abstractNum>
-  <w:abstractNum w:abstractNumId="7" w15:restartNumberingAfterBreak="0">
+  <w:abstractNum w:abstractNumId="9" w15:restartNumberingAfterBreak="0">
     <w:nsid w:val="6AA04979"/>
     <w:multiLevelType w:val="hybridMultilevel"/>
     <w:tmpl w:val="2958769C"/>
@@ -1278,7 +1681,7 @@
       </w:rPr>
     </w:lvl>
   </w:abstractNum>
-  <w:abstractNum w:abstractNumId="8" w15:restartNumberingAfterBreak="0">
+  <w:abstractNum w:abstractNumId="10" w15:restartNumberingAfterBreak="0">
     <w:nsid w:val="76591178"/>
     <w:multiLevelType w:val="hybridMultilevel"/>
     <w:tmpl w:val="71D2ECFC"/>
@@ -1391,7 +1794,7 @@
       </w:rPr>
     </w:lvl>
   </w:abstractNum>
-  <w:abstractNum w:abstractNumId="9" w15:restartNumberingAfterBreak="0">
+  <w:abstractNum w:abstractNumId="11" w15:restartNumberingAfterBreak="0">
     <w:nsid w:val="7CC016A5"/>
     <w:multiLevelType w:val="hybridMultilevel"/>
     <w:tmpl w:val="C64E495E"/>
@@ -1505,34 +1908,40 @@
     </w:lvl>
   </w:abstractNum>
   <w:num w:numId="1">
-    <w:abstractNumId w:val="7"/>
+    <w:abstractNumId w:val="9"/>
   </w:num>
   <w:num w:numId="2">
-    <w:abstractNumId w:val="1"/>
+    <w:abstractNumId w:val="2"/>
   </w:num>
   <w:num w:numId="3">
-    <w:abstractNumId w:val="6"/>
+    <w:abstractNumId w:val="8"/>
   </w:num>
   <w:num w:numId="4">
     <w:abstractNumId w:val="0"/>
   </w:num>
   <w:num w:numId="5">
+    <w:abstractNumId w:val="7"/>
+  </w:num>
+  <w:num w:numId="6">
+    <w:abstractNumId w:val="10"/>
+  </w:num>
+  <w:num w:numId="7">
     <w:abstractNumId w:val="5"/>
   </w:num>
-  <w:num w:numId="6">
-    <w:abstractNumId w:val="8"/>
+  <w:num w:numId="8">
+    <w:abstractNumId w:val="11"/>
   </w:num>
-  <w:num w:numId="7">
+  <w:num w:numId="9">
+    <w:abstractNumId w:val="3"/>
+  </w:num>
+  <w:num w:numId="10">
     <w:abstractNumId w:val="4"/>
   </w:num>
-  <w:num w:numId="8">
-    <w:abstractNumId w:val="9"/>
+  <w:num w:numId="11">
+    <w:abstractNumId w:val="1"/>
   </w:num>
-  <w:num w:numId="9">
-    <w:abstractNumId w:val="2"/>
-  </w:num>
-  <w:num w:numId="10">
-    <w:abstractNumId w:val="3"/>
+  <w:num w:numId="12">
+    <w:abstractNumId w:val="6"/>
   </w:num>
 </w:numbering>
 </file>
@@ -1656,6 +2065,7 @@
     <w:lsdException w:name="HTML Sample" w:semiHidden="1" w:unhideWhenUsed="1"/>
     <w:lsdException w:name="HTML Typewriter" w:semiHidden="1" w:unhideWhenUsed="1"/>
     <w:lsdException w:name="HTML Variable" w:semiHidden="1" w:unhideWhenUsed="1"/>
+    <w:lsdException w:name="Normal Table" w:semiHidden="1" w:unhideWhenUsed="1"/>
     <w:lsdException w:name="annotation subject" w:semiHidden="1" w:unhideWhenUsed="1"/>
     <w:lsdException w:name="No List" w:semiHidden="1" w:unhideWhenUsed="1"/>
     <w:lsdException w:name="Outline List 1" w:semiHidden="1" w:unhideWhenUsed="1"/>
@@ -1702,8 +2112,10 @@
     <w:lsdException w:name="Table Subtle 2" w:semiHidden="1" w:unhideWhenUsed="1"/>
     <w:lsdException w:name="Table Web 1" w:semiHidden="1" w:unhideWhenUsed="1"/>
     <w:lsdException w:name="Table Web 2" w:semiHidden="1" w:unhideWhenUsed="1"/>
+    <w:lsdException w:name="Table Web 3" w:semiHidden="1" w:unhideWhenUsed="1"/>
     <w:lsdException w:name="Balloon Text" w:semiHidden="1" w:unhideWhenUsed="1"/>
     <w:lsdException w:name="Table Grid" w:uiPriority="59"/>
+    <w:lsdException w:name="Table Theme" w:semiHidden="1" w:unhideWhenUsed="1"/>
     <w:lsdException w:name="Placeholder Text" w:semiHidden="1"/>
     <w:lsdException w:name="No Spacing" w:uiPriority="1" w:qFormat="1"/>
     <w:lsdException w:name="Light Shading" w:uiPriority="60"/>

</xml_diff>

<commit_message>
More info on Lugus
</commit_message>
<xml_diff>
--- a/DND Club Campeign 1/Session 5.docx
+++ b/DND Club Campeign 1/Session 5.docx
@@ -239,8 +239,6 @@
       <w:r>
         <w:t>).</w:t>
       </w:r>
-      <w:bookmarkStart w:id="0" w:name="_GoBack"/>
-      <w:bookmarkEnd w:id="0"/>
     </w:p>
     <w:p>
       <w:pPr>
@@ -683,6 +681,35 @@
         </w:rPr>
         <w:t>Damage: 4 (electric)</w:t>
       </w:r>
+    </w:p>
+    <w:p>
+      <w:pPr>
+        <w:pStyle w:val="Heading2"/>
+      </w:pPr>
+      <w:r>
+        <w:t>Hermit from the Beyond (</w:t>
+      </w:r>
+      <w:proofErr w:type="spellStart"/>
+      <w:r>
+        <w:t>Lugus</w:t>
+      </w:r>
+      <w:proofErr w:type="spellEnd"/>
+      <w:r>
+        <w:t>)</w:t>
+      </w:r>
+    </w:p>
+    <w:p>
+      <w:r>
+        <w:t>He tells stories about the beanstalk and the jack who’s said to have reached the top. He wears a cloak and does not show his face. He also speaks of a great desert in the beyond where floating ships sail. He came through the northern pass.</w:t>
+      </w:r>
+    </w:p>
+    <w:p/>
+    <w:p>
+      <w:r>
+        <w:t>Metal detectors will be set off by him. Under his cloak he is a decrepit android who has lived for at least one age, but his memory is not good that far back.</w:t>
+      </w:r>
+      <w:bookmarkStart w:id="0" w:name="_GoBack"/>
+      <w:bookmarkEnd w:id="0"/>
     </w:p>
     <w:sectPr>
       <w:pgSz w:w="12240" w:h="15840"/>

</xml_diff>